<commit_message>
ETL Report Colin first edit
</commit_message>
<xml_diff>
--- a/WorldBankIndicators_ETLReport.docx
+++ b/WorldBankIndicators_ETLReport.docx
@@ -4,7 +4,7 @@
   <w:body>
     <w:p>
       <w:pPr>
-        <w:spacing w:line="480" w:lineRule="auto"/>
+        <w:spacing w:line="360" w:lineRule="auto"/>
         <w:rPr>
           <w:rFonts w:ascii="Times New Roman" w:hAnsi="Times New Roman" w:cs="Times New Roman"/>
         </w:rPr>
@@ -18,7 +18,7 @@
     </w:p>
     <w:p>
       <w:pPr>
-        <w:spacing w:line="480" w:lineRule="auto"/>
+        <w:spacing w:line="360" w:lineRule="auto"/>
         <w:rPr>
           <w:rFonts w:ascii="Times New Roman" w:hAnsi="Times New Roman" w:cs="Times New Roman"/>
         </w:rPr>
@@ -32,7 +32,7 @@
     </w:p>
     <w:p>
       <w:pPr>
-        <w:spacing w:line="480" w:lineRule="auto"/>
+        <w:spacing w:line="360" w:lineRule="auto"/>
         <w:rPr>
           <w:rFonts w:ascii="Times New Roman" w:hAnsi="Times New Roman" w:cs="Times New Roman"/>
         </w:rPr>
@@ -46,7 +46,7 @@
     </w:p>
     <w:p>
       <w:pPr>
-        <w:spacing w:line="480" w:lineRule="auto"/>
+        <w:spacing w:line="360" w:lineRule="auto"/>
         <w:jc w:val="center"/>
         <w:rPr>
           <w:rFonts w:ascii="Times New Roman" w:hAnsi="Times New Roman" w:cs="Times New Roman"/>
@@ -67,7 +67,7 @@
     </w:p>
     <w:p>
       <w:pPr>
-        <w:spacing w:line="480" w:lineRule="auto"/>
+        <w:spacing w:line="360" w:lineRule="auto"/>
         <w:rPr>
           <w:rFonts w:ascii="Times New Roman" w:hAnsi="Times New Roman" w:cs="Times New Roman"/>
           <w:sz w:val="24"/>
@@ -115,7 +115,23 @@
           <w:sz w:val="24"/>
           <w:szCs w:val="24"/>
         </w:rPr>
-        <w:t xml:space="preserve"> of Indicator page of the World Bank Website.</w:t>
+        <w:t xml:space="preserve"> of</w:t>
+      </w:r>
+      <w:r>
+        <w:rPr>
+          <w:rFonts w:ascii="Times New Roman" w:hAnsi="Times New Roman" w:cs="Times New Roman"/>
+          <w:sz w:val="24"/>
+          <w:szCs w:val="24"/>
+        </w:rPr>
+        <w:t xml:space="preserve"> the</w:t>
+      </w:r>
+      <w:r>
+        <w:rPr>
+          <w:rFonts w:ascii="Times New Roman" w:hAnsi="Times New Roman" w:cs="Times New Roman"/>
+          <w:sz w:val="24"/>
+          <w:szCs w:val="24"/>
+        </w:rPr>
+        <w:t xml:space="preserve"> Indicator page of the World Bank Website.</w:t>
       </w:r>
       <w:r>
         <w:rPr>
@@ -275,15 +291,55 @@
           <w:sz w:val="24"/>
           <w:szCs w:val="24"/>
         </w:rPr>
-        <w:t xml:space="preserve">(API </w:t>
-      </w:r>
-      <w:r>
-        <w:rPr>
-          <w:rFonts w:ascii="Times New Roman" w:hAnsi="Times New Roman" w:cs="Times New Roman"/>
-          <w:sz w:val="24"/>
-          <w:szCs w:val="24"/>
-        </w:rPr>
-        <w:t>Broad Money Growth</w:t>
+        <w:t>(API Broad Money Growth)</w:t>
+      </w:r>
+      <w:r>
+        <w:rPr>
+          <w:rFonts w:ascii="Times New Roman" w:hAnsi="Times New Roman" w:cs="Times New Roman"/>
+          <w:sz w:val="24"/>
+          <w:szCs w:val="24"/>
+        </w:rPr>
+        <w:t xml:space="preserve"> </w:t>
+      </w:r>
+      <w:r>
+        <w:rPr>
+          <w:rFonts w:ascii="Times New Roman" w:hAnsi="Times New Roman" w:cs="Times New Roman"/>
+          <w:sz w:val="24"/>
+          <w:szCs w:val="24"/>
+        </w:rPr>
+        <w:t xml:space="preserve">and fourth </w:t>
+      </w:r>
+      <w:r>
+        <w:rPr>
+          <w:rFonts w:ascii="Times New Roman" w:hAnsi="Times New Roman" w:cs="Times New Roman"/>
+          <w:sz w:val="24"/>
+          <w:szCs w:val="24"/>
+        </w:rPr>
+        <w:t xml:space="preserve">(Metadata Broad Money Growth) tables </w:t>
+      </w:r>
+      <w:r>
+        <w:rPr>
+          <w:rFonts w:ascii="Times New Roman" w:hAnsi="Times New Roman" w:cs="Times New Roman"/>
+          <w:sz w:val="24"/>
+          <w:szCs w:val="24"/>
+        </w:rPr>
+        <w:t>come from the “Broad money growth (annual %)”</w:t>
+      </w:r>
+      <w:r>
+        <w:rPr>
+          <w:rFonts w:ascii="Times New Roman" w:hAnsi="Times New Roman" w:cs="Times New Roman"/>
+          <w:sz w:val="24"/>
+          <w:szCs w:val="24"/>
+        </w:rPr>
+        <w:t xml:space="preserve"> </w:t>
+      </w:r>
+      <w:r>
+        <w:rPr>
+          <w:rFonts w:ascii="Times New Roman" w:hAnsi="Times New Roman" w:cs="Times New Roman"/>
+          <w:sz w:val="24"/>
+          <w:szCs w:val="24"/>
+        </w:rPr>
+        <w:t>[Broad Money (% of GDP</w:t>
       </w:r>
       <w:r>
         <w:rPr>
@@ -299,62 +355,6 @@
           <w:sz w:val="24"/>
           <w:szCs w:val="24"/>
         </w:rPr>
-        <w:t xml:space="preserve"> </w:t>
-      </w:r>
-      <w:r>
-        <w:rPr>
-          <w:rFonts w:ascii="Times New Roman" w:hAnsi="Times New Roman" w:cs="Times New Roman"/>
-          <w:sz w:val="24"/>
-          <w:szCs w:val="24"/>
-        </w:rPr>
-        <w:t xml:space="preserve">and fourth </w:t>
-      </w:r>
-      <w:r>
-        <w:rPr>
-          <w:rFonts w:ascii="Times New Roman" w:hAnsi="Times New Roman" w:cs="Times New Roman"/>
-          <w:sz w:val="24"/>
-          <w:szCs w:val="24"/>
-        </w:rPr>
-        <w:t xml:space="preserve">(Metadata Broad Money Growth) tables </w:t>
-      </w:r>
-      <w:r>
-        <w:rPr>
-          <w:rFonts w:ascii="Times New Roman" w:hAnsi="Times New Roman" w:cs="Times New Roman"/>
-          <w:sz w:val="24"/>
-          <w:szCs w:val="24"/>
-        </w:rPr>
-        <w:t>come from the “Broad money growth (annual %)”</w:t>
-      </w:r>
-      <w:r>
-        <w:rPr>
-          <w:rFonts w:ascii="Times New Roman" w:hAnsi="Times New Roman" w:cs="Times New Roman"/>
-          <w:sz w:val="24"/>
-          <w:szCs w:val="24"/>
-        </w:rPr>
-        <w:t xml:space="preserve"> </w:t>
-      </w:r>
-      <w:r>
-        <w:rPr>
-          <w:rFonts w:ascii="Times New Roman" w:hAnsi="Times New Roman" w:cs="Times New Roman"/>
-          <w:sz w:val="24"/>
-          <w:szCs w:val="24"/>
-        </w:rPr>
-        <w:t>[Broad Money (% of GDP</w:t>
-      </w:r>
-      <w:r>
-        <w:rPr>
-          <w:rFonts w:ascii="Times New Roman" w:hAnsi="Times New Roman" w:cs="Times New Roman"/>
-          <w:sz w:val="24"/>
-          <w:szCs w:val="24"/>
-        </w:rPr>
-        <w:t>)</w:t>
-      </w:r>
-      <w:r>
-        <w:rPr>
-          <w:rFonts w:ascii="Times New Roman" w:hAnsi="Times New Roman" w:cs="Times New Roman"/>
-          <w:sz w:val="24"/>
-          <w:szCs w:val="24"/>
-        </w:rPr>
         <w:t>, 1]</w:t>
       </w:r>
       <w:r>
@@ -387,7 +387,39 @@
           <w:sz w:val="24"/>
           <w:szCs w:val="24"/>
         </w:rPr>
-        <w:t xml:space="preserve"> compare inflation between the United States and some other countries with comparable income levels. Finally, the group decided to compare ne</w:t>
+        <w:t xml:space="preserve"> compare inflation between the United States and some other countries </w:t>
+      </w:r>
+      <w:r>
+        <w:rPr>
+          <w:rFonts w:ascii="Times New Roman" w:hAnsi="Times New Roman" w:cs="Times New Roman"/>
+          <w:sz w:val="24"/>
+          <w:szCs w:val="24"/>
+        </w:rPr>
+        <w:t xml:space="preserve">in </w:t>
+      </w:r>
+      <w:r>
+        <w:rPr>
+          <w:rFonts w:ascii="Times New Roman" w:hAnsi="Times New Roman" w:cs="Times New Roman"/>
+          <w:sz w:val="24"/>
+          <w:szCs w:val="24"/>
+        </w:rPr>
+        <w:t xml:space="preserve">comparable income </w:t>
+      </w:r>
+      <w:r>
+        <w:rPr>
+          <w:rFonts w:ascii="Times New Roman" w:hAnsi="Times New Roman" w:cs="Times New Roman"/>
+          <w:sz w:val="24"/>
+          <w:szCs w:val="24"/>
+        </w:rPr>
+        <w:t>groups</w:t>
+      </w:r>
+      <w:r>
+        <w:rPr>
+          <w:rFonts w:ascii="Times New Roman" w:hAnsi="Times New Roman" w:cs="Times New Roman"/>
+          <w:sz w:val="24"/>
+          <w:szCs w:val="24"/>
+        </w:rPr>
+        <w:t>. Finally, the group decided to compare ne</w:t>
       </w:r>
       <w:r>
         <w:rPr>
@@ -411,15 +443,15 @@
           <w:sz w:val="24"/>
           <w:szCs w:val="24"/>
         </w:rPr>
-        <w:t xml:space="preserve"> These three tables need to be merged </w:t>
-      </w:r>
-      <w:r>
-        <w:rPr>
-          <w:rFonts w:ascii="Times New Roman" w:hAnsi="Times New Roman" w:cs="Times New Roman"/>
-          <w:sz w:val="24"/>
-          <w:szCs w:val="24"/>
-        </w:rPr>
-        <w:t>to</w:t>
+        <w:t xml:space="preserve"> These tables need to be merged </w:t>
+      </w:r>
+      <w:r>
+        <w:rPr>
+          <w:rFonts w:ascii="Times New Roman" w:hAnsi="Times New Roman" w:cs="Times New Roman"/>
+          <w:sz w:val="24"/>
+          <w:szCs w:val="24"/>
+        </w:rPr>
+        <w:t>with their respective metadata to</w:t>
       </w:r>
       <w:r>
         <w:rPr>
@@ -443,22 +475,30 @@
           <w:sz w:val="24"/>
           <w:szCs w:val="24"/>
         </w:rPr>
-        <w:t>. The third table must also be merged on country code to compare the broad money numbers to the inflation numbers for each country.</w:t>
-      </w:r>
-    </w:p>
-    <w:p>
-      <w:pPr>
-        <w:spacing w:line="480" w:lineRule="auto"/>
-        <w:rPr>
-          <w:rFonts w:ascii="Times New Roman" w:hAnsi="Times New Roman" w:cs="Times New Roman"/>
-          <w:sz w:val="24"/>
-          <w:szCs w:val="24"/>
-        </w:rPr>
-      </w:pPr>
-    </w:p>
-    <w:p>
-      <w:pPr>
-        <w:spacing w:line="480" w:lineRule="auto"/>
+        <w:t xml:space="preserve">. </w:t>
+      </w:r>
+      <w:r>
+        <w:rPr>
+          <w:rFonts w:ascii="Times New Roman" w:hAnsi="Times New Roman" w:cs="Times New Roman"/>
+          <w:sz w:val="24"/>
+          <w:szCs w:val="24"/>
+        </w:rPr>
+        <w:t>Then, the third and fourth tables must be merged on country code as well. In order to answer the fourth question, it is better to simply compare the final graphs of inflation and broad money growth over time, rather than merging the tables and comparing directly.</w:t>
+      </w:r>
+    </w:p>
+    <w:p>
+      <w:pPr>
+        <w:spacing w:line="360" w:lineRule="auto"/>
+        <w:rPr>
+          <w:rFonts w:ascii="Times New Roman" w:hAnsi="Times New Roman" w:cs="Times New Roman"/>
+          <w:sz w:val="24"/>
+          <w:szCs w:val="24"/>
+        </w:rPr>
+      </w:pPr>
+    </w:p>
+    <w:p>
+      <w:pPr>
+        <w:spacing w:line="360" w:lineRule="auto"/>
         <w:rPr>
           <w:rFonts w:ascii="Times New Roman" w:hAnsi="Times New Roman" w:cs="Times New Roman"/>
           <w:sz w:val="24"/>
@@ -508,7 +548,7 @@
         </w:rPr>
         <w:t>. (</w:t>
       </w:r>
-      <w:hyperlink r:id="rId5" w:history="1">
+      <w:hyperlink r:id="rId8" w:history="1">
         <w:r>
           <w:rPr>
             <w:rStyle w:val="Hyperlink"/>
@@ -547,7 +587,7 @@
     </w:p>
     <w:p>
       <w:pPr>
-        <w:spacing w:line="480" w:lineRule="auto"/>
+        <w:spacing w:line="360" w:lineRule="auto"/>
         <w:jc w:val="center"/>
         <w:rPr>
           <w:rFonts w:ascii="Times New Roman" w:hAnsi="Times New Roman" w:cs="Times New Roman"/>
@@ -563,7 +603,6 @@
           <w:szCs w:val="24"/>
           <w:u w:val="single"/>
         </w:rPr>
-        <w:lastRenderedPageBreak/>
         <w:t>Citations</w:t>
       </w:r>
     </w:p>
@@ -574,7 +613,7 @@
           <w:ilvl w:val="0"/>
           <w:numId w:val="2"/>
         </w:numPr>
-        <w:spacing w:line="480" w:lineRule="auto"/>
+        <w:spacing w:line="360" w:lineRule="auto"/>
         <w:rPr>
           <w:rFonts w:ascii="Times New Roman" w:hAnsi="Times New Roman" w:cs="Times New Roman"/>
           <w:sz w:val="24"/>
@@ -589,7 +628,7 @@
         </w:rPr>
         <w:t xml:space="preserve">Broad money (% of GDP). Data. (n.d.). Retrieved January 13, 2022, from </w:t>
       </w:r>
-      <w:hyperlink r:id="rId6" w:history="1">
+      <w:hyperlink r:id="rId9" w:history="1">
         <w:r>
           <w:rPr>
             <w:rStyle w:val="Hyperlink"/>
@@ -604,7 +643,7 @@
     <w:p>
       <w:pPr>
         <w:pStyle w:val="ListParagraph"/>
-        <w:spacing w:line="480" w:lineRule="auto"/>
+        <w:spacing w:line="360" w:lineRule="auto"/>
         <w:rPr>
           <w:rFonts w:ascii="Times New Roman" w:hAnsi="Times New Roman" w:cs="Times New Roman"/>
           <w:sz w:val="24"/>
@@ -619,22 +658,23 @@
           <w:ilvl w:val="0"/>
           <w:numId w:val="2"/>
         </w:numPr>
-        <w:spacing w:line="480" w:lineRule="auto"/>
-        <w:rPr>
-          <w:rFonts w:ascii="Times New Roman" w:hAnsi="Times New Roman" w:cs="Times New Roman"/>
-          <w:sz w:val="24"/>
-          <w:szCs w:val="24"/>
-        </w:rPr>
-      </w:pPr>
-      <w:r>
-        <w:rPr>
-          <w:rFonts w:ascii="Times New Roman" w:hAnsi="Times New Roman" w:cs="Times New Roman"/>
-          <w:sz w:val="24"/>
-          <w:szCs w:val="24"/>
-        </w:rPr>
+        <w:spacing w:line="360" w:lineRule="auto"/>
+        <w:rPr>
+          <w:rFonts w:ascii="Times New Roman" w:hAnsi="Times New Roman" w:cs="Times New Roman"/>
+          <w:sz w:val="24"/>
+          <w:szCs w:val="24"/>
+        </w:rPr>
+      </w:pPr>
+      <w:r>
+        <w:rPr>
+          <w:rFonts w:ascii="Times New Roman" w:hAnsi="Times New Roman" w:cs="Times New Roman"/>
+          <w:sz w:val="24"/>
+          <w:szCs w:val="24"/>
+        </w:rPr>
+        <w:lastRenderedPageBreak/>
         <w:t xml:space="preserve">Inflation, consumer prices (annual %). Data. (n.d.). Retrieved January 13, 2022, from </w:t>
       </w:r>
-      <w:hyperlink r:id="rId7" w:history="1">
+      <w:hyperlink r:id="rId10" w:history="1">
         <w:r>
           <w:rPr>
             <w:rStyle w:val="Hyperlink"/>
@@ -648,7 +688,7 @@
     </w:p>
     <w:p>
       <w:pPr>
-        <w:spacing w:line="480" w:lineRule="auto"/>
+        <w:spacing w:line="360" w:lineRule="auto"/>
         <w:rPr>
           <w:rFonts w:ascii="Times New Roman" w:hAnsi="Times New Roman" w:cs="Times New Roman"/>
           <w:sz w:val="24"/>
@@ -672,15 +712,78 @@
           <w:sz w:val="24"/>
           <w:szCs w:val="24"/>
         </w:rPr>
-        <w:t xml:space="preserve"> The group obtained the World Bank data by accessing the proper tables on their website, and then downloading CSV files for each. An important step is that when opening the files, do not open them directly out of excel. Go to wherever they are stored and open from there. A few group members </w:t>
-      </w:r>
-      <w:r>
-        <w:rPr>
-          <w:rFonts w:ascii="Times New Roman" w:hAnsi="Times New Roman" w:cs="Times New Roman"/>
-          <w:sz w:val="24"/>
-          <w:szCs w:val="24"/>
-        </w:rPr>
-        <w:t>tried to open the file from excel and then navigating to the file and excel asked the member to parse the file manually, which is difficult to get correct</w:t>
+        <w:t xml:space="preserve"> The group obtained the World Bank data by accessing the proper tables on their website, and then downloading CSV files for each. </w:t>
+      </w:r>
+    </w:p>
+    <w:p>
+      <w:pPr>
+        <w:pStyle w:val="ListParagraph"/>
+        <w:numPr>
+          <w:ilvl w:val="0"/>
+          <w:numId w:val="3"/>
+        </w:numPr>
+        <w:spacing w:line="360" w:lineRule="auto"/>
+        <w:rPr>
+          <w:rFonts w:ascii="Times New Roman" w:hAnsi="Times New Roman" w:cs="Times New Roman"/>
+          <w:sz w:val="24"/>
+          <w:szCs w:val="24"/>
+        </w:rPr>
+      </w:pPr>
+      <w:r>
+        <w:rPr>
+          <w:rFonts w:ascii="Times New Roman" w:hAnsi="Times New Roman" w:cs="Times New Roman"/>
+          <w:sz w:val="24"/>
+          <w:szCs w:val="24"/>
+        </w:rPr>
+        <w:t xml:space="preserve">An important step is that when opening the files, do not open them directly out of excel. Go to where they are stored and open from there. A few group members </w:t>
+      </w:r>
+      <w:r>
+        <w:rPr>
+          <w:rFonts w:ascii="Times New Roman" w:hAnsi="Times New Roman" w:cs="Times New Roman"/>
+          <w:sz w:val="24"/>
+          <w:szCs w:val="24"/>
+        </w:rPr>
+        <w:t>tried to open the file from excel and then navigating to the file</w:t>
+      </w:r>
+      <w:r>
+        <w:rPr>
+          <w:rFonts w:ascii="Times New Roman" w:hAnsi="Times New Roman" w:cs="Times New Roman"/>
+          <w:sz w:val="24"/>
+          <w:szCs w:val="24"/>
+        </w:rPr>
+        <w:t>,</w:t>
+      </w:r>
+      <w:r>
+        <w:rPr>
+          <w:rFonts w:ascii="Times New Roman" w:hAnsi="Times New Roman" w:cs="Times New Roman"/>
+          <w:sz w:val="24"/>
+          <w:szCs w:val="24"/>
+        </w:rPr>
+        <w:t xml:space="preserve"> and excel asked the member to parse the file manually, which is difficult to </w:t>
+      </w:r>
+      <w:r>
+        <w:rPr>
+          <w:rFonts w:ascii="Times New Roman" w:hAnsi="Times New Roman" w:cs="Times New Roman"/>
+          <w:sz w:val="24"/>
+          <w:szCs w:val="24"/>
+        </w:rPr>
+        <w:t xml:space="preserve">do </w:t>
+      </w:r>
+      <w:r>
+        <w:rPr>
+          <w:rFonts w:ascii="Times New Roman" w:hAnsi="Times New Roman" w:cs="Times New Roman"/>
+          <w:sz w:val="24"/>
+          <w:szCs w:val="24"/>
+        </w:rPr>
+        <w:t>correct</w:t>
+      </w:r>
+      <w:r>
+        <w:rPr>
+          <w:rFonts w:ascii="Times New Roman" w:hAnsi="Times New Roman" w:cs="Times New Roman"/>
+          <w:sz w:val="24"/>
+          <w:szCs w:val="24"/>
+        </w:rPr>
+        <w:t>ly</w:t>
       </w:r>
       <w:r>
         <w:rPr>
@@ -693,8 +796,12 @@
     </w:p>
     <w:p>
       <w:pPr>
-        <w:spacing w:line="480" w:lineRule="auto"/>
-        <w:ind w:firstLine="720"/>
+        <w:pStyle w:val="ListParagraph"/>
+        <w:numPr>
+          <w:ilvl w:val="0"/>
+          <w:numId w:val="3"/>
+        </w:numPr>
+        <w:spacing w:line="360" w:lineRule="auto"/>
         <w:rPr>
           <w:rFonts w:ascii="Times New Roman" w:hAnsi="Times New Roman" w:cs="Times New Roman"/>
           <w:sz w:val="24"/>
@@ -720,37 +827,84 @@
     </w:p>
     <w:p>
       <w:pPr>
-        <w:spacing w:line="480" w:lineRule="auto"/>
-        <w:ind w:firstLine="720"/>
-        <w:rPr>
-          <w:rFonts w:ascii="Times New Roman" w:hAnsi="Times New Roman" w:cs="Times New Roman"/>
-          <w:sz w:val="24"/>
-          <w:szCs w:val="24"/>
-        </w:rPr>
-      </w:pPr>
-      <w:r>
-        <w:rPr>
-          <w:rFonts w:ascii="Times New Roman" w:hAnsi="Times New Roman" w:cs="Times New Roman"/>
-          <w:sz w:val="24"/>
-          <w:szCs w:val="24"/>
-        </w:rPr>
-        <w:t>The group then loaded that data into python through pandas, using the function pandas.read_csv(‘filelocation’)</w:t>
-      </w:r>
-      <w:r>
-        <w:rPr>
-          <w:rFonts w:ascii="Times New Roman" w:hAnsi="Times New Roman" w:cs="Times New Roman"/>
-          <w:sz w:val="24"/>
-          <w:szCs w:val="24"/>
-        </w:rPr>
-        <w:t>. When loading the API data f</w:t>
-      </w:r>
-      <w:r>
-        <w:rPr>
-          <w:rFonts w:ascii="Times New Roman" w:hAnsi="Times New Roman" w:cs="Times New Roman"/>
-          <w:sz w:val="24"/>
-          <w:szCs w:val="24"/>
-        </w:rPr>
-        <w:t>iles for both categories</w:t>
+        <w:pStyle w:val="ListParagraph"/>
+        <w:numPr>
+          <w:ilvl w:val="0"/>
+          <w:numId w:val="3"/>
+        </w:numPr>
+        <w:spacing w:line="360" w:lineRule="auto"/>
+        <w:rPr>
+          <w:rFonts w:ascii="Times New Roman" w:hAnsi="Times New Roman" w:cs="Times New Roman"/>
+          <w:sz w:val="24"/>
+          <w:szCs w:val="24"/>
+        </w:rPr>
+      </w:pPr>
+      <w:r>
+        <w:rPr>
+          <w:rFonts w:ascii="Times New Roman" w:hAnsi="Times New Roman" w:cs="Times New Roman"/>
+          <w:sz w:val="24"/>
+          <w:szCs w:val="24"/>
+        </w:rPr>
+        <w:t xml:space="preserve">The group then loaded that data into python through pandas, using the function </w:t>
+      </w:r>
+      <w:r>
+        <w:rPr>
+          <w:rFonts w:ascii="Courier New" w:hAnsi="Courier New" w:cs="Courier New"/>
+          <w:sz w:val="18"/>
+          <w:szCs w:val="18"/>
+        </w:rPr>
+        <w:t>pandas.read_csv(‘filelocation’)</w:t>
+      </w:r>
+      <w:r>
+        <w:rPr>
+          <w:rFonts w:ascii="Times New Roman" w:hAnsi="Times New Roman" w:cs="Times New Roman"/>
+          <w:sz w:val="24"/>
+          <w:szCs w:val="24"/>
+        </w:rPr>
+        <w:t xml:space="preserve">. </w:t>
+      </w:r>
+    </w:p>
+    <w:p>
+      <w:pPr>
+        <w:pStyle w:val="ListParagraph"/>
+        <w:spacing w:line="360" w:lineRule="auto"/>
+        <w:rPr>
+          <w:rFonts w:ascii="Times New Roman" w:hAnsi="Times New Roman" w:cs="Times New Roman"/>
+          <w:sz w:val="24"/>
+          <w:szCs w:val="24"/>
+        </w:rPr>
+      </w:pPr>
+      <w:r>
+        <w:rPr>
+          <w:rFonts w:ascii="Times New Roman" w:hAnsi="Times New Roman" w:cs="Times New Roman"/>
+          <w:sz w:val="24"/>
+          <w:szCs w:val="24"/>
+        </w:rPr>
+        <w:t>When loading the API data f</w:t>
+      </w:r>
+      <w:r>
+        <w:rPr>
+          <w:rFonts w:ascii="Times New Roman" w:hAnsi="Times New Roman" w:cs="Times New Roman"/>
+          <w:sz w:val="24"/>
+          <w:szCs w:val="24"/>
+        </w:rPr>
+        <w:t xml:space="preserve">iles </w:t>
+      </w:r>
+      <w:r>
+        <w:rPr>
+          <w:rFonts w:ascii="Times New Roman" w:hAnsi="Times New Roman" w:cs="Times New Roman"/>
+          <w:sz w:val="24"/>
+          <w:szCs w:val="24"/>
+        </w:rPr>
+        <w:t xml:space="preserve">(the big tables) </w:t>
+      </w:r>
+      <w:r>
+        <w:rPr>
+          <w:rFonts w:ascii="Times New Roman" w:hAnsi="Times New Roman" w:cs="Times New Roman"/>
+          <w:sz w:val="24"/>
+          <w:szCs w:val="24"/>
+        </w:rPr>
+        <w:t>for both categories</w:t>
       </w:r>
       <w:r>
         <w:rPr>
@@ -782,7 +936,23 @@
           <w:sz w:val="24"/>
           <w:szCs w:val="24"/>
         </w:rPr>
-        <w:t>, so pandas.read_csv(‘filelocation’,skiprows=4). This is because the data has a header that changes the data frame format if pandas is not told to ignore it</w:t>
+        <w:t xml:space="preserve">, so </w:t>
+      </w:r>
+      <w:r>
+        <w:rPr>
+          <w:rFonts w:ascii="Courier New" w:hAnsi="Courier New" w:cs="Courier New"/>
+          <w:sz w:val="18"/>
+          <w:szCs w:val="18"/>
+        </w:rPr>
+        <w:t>pandas.read_csv(‘filelocation’,skiprows=4)</w:t>
+      </w:r>
+      <w:r>
+        <w:rPr>
+          <w:rFonts w:ascii="Times New Roman" w:hAnsi="Times New Roman" w:cs="Times New Roman"/>
+          <w:sz w:val="24"/>
+          <w:szCs w:val="24"/>
+        </w:rPr>
+        <w:t>. This is because the data has a header that changes the data frame format if pandas is not told to ignore it</w:t>
       </w:r>
       <w:r>
         <w:rPr>
@@ -811,17 +981,17 @@
     </w:p>
     <w:p>
       <w:pPr>
-        <w:spacing w:line="480" w:lineRule="auto"/>
-        <w:rPr>
-          <w:rFonts w:ascii="Times New Roman" w:hAnsi="Times New Roman" w:cs="Times New Roman"/>
-          <w:sz w:val="24"/>
-          <w:szCs w:val="24"/>
-        </w:rPr>
-      </w:pPr>
-    </w:p>
-    <w:p>
-      <w:pPr>
-        <w:spacing w:line="480" w:lineRule="auto"/>
+        <w:spacing w:line="360" w:lineRule="auto"/>
+        <w:rPr>
+          <w:rFonts w:ascii="Times New Roman" w:hAnsi="Times New Roman" w:cs="Times New Roman"/>
+          <w:sz w:val="24"/>
+          <w:szCs w:val="24"/>
+        </w:rPr>
+      </w:pPr>
+    </w:p>
+    <w:p>
+      <w:pPr>
+        <w:spacing w:line="360" w:lineRule="auto"/>
         <w:rPr>
           <w:rFonts w:ascii="Times New Roman" w:hAnsi="Times New Roman" w:cs="Times New Roman"/>
           <w:sz w:val="24"/>
@@ -847,61 +1017,91 @@
         </w:rPr>
         <w:t xml:space="preserve"> </w:t>
       </w:r>
-      <w:r>
-        <w:rPr>
-          <w:rFonts w:ascii="Times New Roman" w:hAnsi="Times New Roman" w:cs="Times New Roman"/>
-          <w:sz w:val="24"/>
-          <w:szCs w:val="24"/>
-        </w:rPr>
-        <w:t>First, t</w:t>
-      </w:r>
-      <w:r>
-        <w:rPr>
-          <w:rFonts w:ascii="Times New Roman" w:hAnsi="Times New Roman" w:cs="Times New Roman"/>
-          <w:sz w:val="24"/>
-          <w:szCs w:val="24"/>
-        </w:rPr>
-        <w:t xml:space="preserve">he API tables were merged with their respective Metadata tables on Country Code. </w:t>
-      </w:r>
-      <w:r>
-        <w:rPr>
-          <w:rFonts w:ascii="Times New Roman" w:hAnsi="Times New Roman" w:cs="Times New Roman"/>
-          <w:sz w:val="24"/>
-          <w:szCs w:val="24"/>
-        </w:rPr>
-        <w:t xml:space="preserve">To be clear, Inflation API was merged with Inflation Metadata and Broad Money API was merged with Broad Money Metadata. </w:t>
-      </w:r>
-      <w:r>
-        <w:rPr>
-          <w:rFonts w:ascii="Times New Roman" w:hAnsi="Times New Roman" w:cs="Times New Roman"/>
-          <w:sz w:val="24"/>
-          <w:szCs w:val="24"/>
-        </w:rPr>
-        <w:t xml:space="preserve">After merging the tables, </w:t>
-      </w:r>
-      <w:r>
-        <w:rPr>
-          <w:rFonts w:ascii="Times New Roman" w:hAnsi="Times New Roman" w:cs="Times New Roman"/>
-          <w:sz w:val="24"/>
-          <w:szCs w:val="24"/>
-        </w:rPr>
-        <w:t xml:space="preserve">the group noticed </w:t>
-      </w:r>
-      <w:r>
-        <w:rPr>
-          <w:rFonts w:ascii="Times New Roman" w:hAnsi="Times New Roman" w:cs="Times New Roman"/>
-          <w:sz w:val="24"/>
-          <w:szCs w:val="24"/>
-        </w:rPr>
-        <w:t>an extra column with some sort of “unnamed” label. There is a comma at the end of each row that causes the creation of an extra empty column in the pandas data</w:t>
-      </w:r>
-      <w:r>
-        <w:rPr>
-          <w:rFonts w:ascii="Times New Roman" w:hAnsi="Times New Roman" w:cs="Times New Roman"/>
-          <w:sz w:val="24"/>
-          <w:szCs w:val="24"/>
-        </w:rPr>
-        <w:t xml:space="preserve"> frame. The group dropped this column. Next, the group dropped all rows for countries that had no yearly data. This was done using the dropna(axis=0,</w:t>
+    </w:p>
+    <w:p>
+      <w:pPr>
+        <w:pStyle w:val="ListParagraph"/>
+        <w:numPr>
+          <w:ilvl w:val="0"/>
+          <w:numId w:val="4"/>
+        </w:numPr>
+        <w:spacing w:line="360" w:lineRule="auto"/>
+        <w:rPr>
+          <w:rFonts w:ascii="Times New Roman" w:hAnsi="Times New Roman" w:cs="Times New Roman"/>
+          <w:sz w:val="24"/>
+          <w:szCs w:val="24"/>
+        </w:rPr>
+      </w:pPr>
+      <w:r>
+        <w:rPr>
+          <w:rFonts w:ascii="Times New Roman" w:hAnsi="Times New Roman" w:cs="Times New Roman"/>
+          <w:sz w:val="24"/>
+          <w:szCs w:val="24"/>
+        </w:rPr>
+        <w:t xml:space="preserve">First, the API tables were merged with their respective Metadata tables on Country Code. To be clear, Inflation API was merged with Inflation Metadata and Broad Money API was merged with Broad Money Metadata. </w:t>
+      </w:r>
+    </w:p>
+    <w:p>
+      <w:pPr>
+        <w:pStyle w:val="ListParagraph"/>
+        <w:numPr>
+          <w:ilvl w:val="0"/>
+          <w:numId w:val="4"/>
+        </w:numPr>
+        <w:spacing w:line="360" w:lineRule="auto"/>
+        <w:rPr>
+          <w:rFonts w:ascii="Times New Roman" w:hAnsi="Times New Roman" w:cs="Times New Roman"/>
+          <w:sz w:val="24"/>
+          <w:szCs w:val="24"/>
+        </w:rPr>
+      </w:pPr>
+      <w:r>
+        <w:rPr>
+          <w:rFonts w:ascii="Times New Roman" w:hAnsi="Times New Roman" w:cs="Times New Roman"/>
+          <w:sz w:val="24"/>
+          <w:szCs w:val="24"/>
+        </w:rPr>
+        <w:t xml:space="preserve">After merging the tables, the group noticed an extra column with </w:t>
+      </w:r>
+      <w:r>
+        <w:rPr>
+          <w:rFonts w:ascii="Times New Roman" w:hAnsi="Times New Roman" w:cs="Times New Roman"/>
+          <w:sz w:val="24"/>
+          <w:szCs w:val="24"/>
+        </w:rPr>
+        <w:t xml:space="preserve">an </w:t>
+      </w:r>
+      <w:r>
+        <w:rPr>
+          <w:rFonts w:ascii="Times New Roman" w:hAnsi="Times New Roman" w:cs="Times New Roman"/>
+          <w:sz w:val="24"/>
+          <w:szCs w:val="24"/>
+        </w:rPr>
+        <w:t xml:space="preserve">“unnamed” label. There is a comma at the end of each row that causes the creation of an extra empty column in the pandas data frame. The group dropped this column. </w:t>
+      </w:r>
+    </w:p>
+    <w:p>
+      <w:pPr>
+        <w:pStyle w:val="ListParagraph"/>
+        <w:numPr>
+          <w:ilvl w:val="0"/>
+          <w:numId w:val="4"/>
+        </w:numPr>
+        <w:spacing w:line="360" w:lineRule="auto"/>
+        <w:rPr>
+          <w:rFonts w:ascii="Times New Roman" w:hAnsi="Times New Roman" w:cs="Times New Roman"/>
+          <w:sz w:val="24"/>
+          <w:szCs w:val="24"/>
+        </w:rPr>
+      </w:pPr>
+      <w:r>
+        <w:rPr>
+          <w:rFonts w:ascii="Times New Roman" w:hAnsi="Times New Roman" w:cs="Times New Roman"/>
+          <w:sz w:val="24"/>
+          <w:szCs w:val="24"/>
+        </w:rPr>
+        <w:lastRenderedPageBreak/>
+        <w:t>Next, the group dropped all rows for countries that had no yearly data. This was done using the dropna(axis=0,</w:t>
       </w:r>
       <w:r>
         <w:rPr>
@@ -930,20 +1130,24 @@
     </w:p>
     <w:p>
       <w:pPr>
-        <w:spacing w:line="480" w:lineRule="auto"/>
-        <w:rPr>
-          <w:rFonts w:ascii="Times New Roman" w:hAnsi="Times New Roman" w:cs="Times New Roman"/>
-          <w:sz w:val="24"/>
-          <w:szCs w:val="24"/>
-        </w:rPr>
-      </w:pPr>
-      <w:r>
-        <w:rPr>
-          <w:rFonts w:ascii="Times New Roman" w:hAnsi="Times New Roman" w:cs="Times New Roman"/>
-          <w:sz w:val="24"/>
-          <w:szCs w:val="24"/>
-        </w:rPr>
-        <w:tab/>
+        <w:pStyle w:val="ListParagraph"/>
+        <w:numPr>
+          <w:ilvl w:val="0"/>
+          <w:numId w:val="4"/>
+        </w:numPr>
+        <w:spacing w:line="360" w:lineRule="auto"/>
+        <w:rPr>
+          <w:rFonts w:ascii="Times New Roman" w:hAnsi="Times New Roman" w:cs="Times New Roman"/>
+          <w:sz w:val="24"/>
+          <w:szCs w:val="24"/>
+        </w:rPr>
+      </w:pPr>
+      <w:r>
+        <w:rPr>
+          <w:rFonts w:ascii="Times New Roman" w:hAnsi="Times New Roman" w:cs="Times New Roman"/>
+          <w:sz w:val="24"/>
+          <w:szCs w:val="24"/>
+        </w:rPr>
         <w:t xml:space="preserve">Next, </w:t>
       </w:r>
       <w:r>
@@ -954,10 +1158,217 @@
         </w:rPr>
         <w:t>the group filtered out countries into their own income group data frames to allow for comparison between and within each income group by country.</w:t>
       </w:r>
-    </w:p>
-    <w:p>
-      <w:pPr>
-        <w:spacing w:line="480" w:lineRule="auto"/>
+      <w:r>
+        <w:rPr>
+          <w:rFonts w:ascii="Times New Roman" w:hAnsi="Times New Roman" w:cs="Times New Roman"/>
+          <w:sz w:val="24"/>
+          <w:szCs w:val="24"/>
+        </w:rPr>
+        <w:t xml:space="preserve"> This was done with basic filtering in pandas. Filter the old data</w:t>
+      </w:r>
+      <w:r>
+        <w:rPr>
+          <w:rFonts w:ascii="Times New Roman" w:hAnsi="Times New Roman" w:cs="Times New Roman"/>
+          <w:sz w:val="24"/>
+          <w:szCs w:val="24"/>
+        </w:rPr>
+        <w:t xml:space="preserve"> </w:t>
+      </w:r>
+      <w:r>
+        <w:rPr>
+          <w:rFonts w:ascii="Times New Roman" w:hAnsi="Times New Roman" w:cs="Times New Roman"/>
+          <w:sz w:val="24"/>
+          <w:szCs w:val="24"/>
+        </w:rPr>
+        <w:t>frame by</w:t>
+      </w:r>
+      <w:r>
+        <w:rPr>
+          <w:rFonts w:ascii="Times New Roman" w:hAnsi="Times New Roman" w:cs="Times New Roman"/>
+          <w:sz w:val="24"/>
+          <w:szCs w:val="24"/>
+        </w:rPr>
+        <w:t xml:space="preserve"> the ‘IncomeGroup’ column and create new data</w:t>
+      </w:r>
+      <w:r>
+        <w:rPr>
+          <w:rFonts w:ascii="Times New Roman" w:hAnsi="Times New Roman" w:cs="Times New Roman"/>
+          <w:sz w:val="24"/>
+          <w:szCs w:val="24"/>
+        </w:rPr>
+        <w:t xml:space="preserve"> </w:t>
+      </w:r>
+      <w:r>
+        <w:rPr>
+          <w:rFonts w:ascii="Times New Roman" w:hAnsi="Times New Roman" w:cs="Times New Roman"/>
+          <w:sz w:val="24"/>
+          <w:szCs w:val="24"/>
+        </w:rPr>
+        <w:t>frames for each income group.</w:t>
+      </w:r>
+      <w:r>
+        <w:rPr>
+          <w:rFonts w:ascii="Times New Roman" w:hAnsi="Times New Roman" w:cs="Times New Roman"/>
+          <w:sz w:val="24"/>
+          <w:szCs w:val="24"/>
+        </w:rPr>
+        <w:t xml:space="preserve"> Also, there is an aggregate row for each income group. The group also extracted this row into </w:t>
+      </w:r>
+      <w:r>
+        <w:rPr>
+          <w:rFonts w:ascii="Times New Roman" w:hAnsi="Times New Roman" w:cs="Times New Roman"/>
+          <w:sz w:val="24"/>
+          <w:szCs w:val="24"/>
+        </w:rPr>
+        <w:t>its</w:t>
+      </w:r>
+      <w:r>
+        <w:rPr>
+          <w:rFonts w:ascii="Times New Roman" w:hAnsi="Times New Roman" w:cs="Times New Roman"/>
+          <w:sz w:val="24"/>
+          <w:szCs w:val="24"/>
+        </w:rPr>
+        <w:t xml:space="preserve"> appropriate new data frame. </w:t>
+      </w:r>
+      <w:r>
+        <w:rPr>
+          <w:rFonts w:ascii="Times New Roman" w:hAnsi="Times New Roman" w:cs="Times New Roman"/>
+          <w:sz w:val="24"/>
+          <w:szCs w:val="24"/>
+        </w:rPr>
+        <w:t>Here is the basic code str</w:t>
+      </w:r>
+      <w:r>
+        <w:rPr>
+          <w:rFonts w:ascii="Times New Roman" w:hAnsi="Times New Roman" w:cs="Times New Roman"/>
+          <w:sz w:val="24"/>
+          <w:szCs w:val="24"/>
+        </w:rPr>
+        <w:t>ucture</w:t>
+      </w:r>
+      <w:r>
+        <w:rPr>
+          <w:rStyle w:val="EndnoteReference"/>
+          <w:rFonts w:ascii="Times New Roman" w:hAnsi="Times New Roman" w:cs="Times New Roman"/>
+          <w:sz w:val="24"/>
+          <w:szCs w:val="24"/>
+        </w:rPr>
+        <w:t>1</w:t>
+      </w:r>
+      <w:r>
+        <w:rPr>
+          <w:rFonts w:ascii="Times New Roman" w:hAnsi="Times New Roman" w:cs="Times New Roman"/>
+          <w:sz w:val="24"/>
+          <w:szCs w:val="24"/>
+        </w:rPr>
+        <w:t>.</w:t>
+      </w:r>
+    </w:p>
+    <w:p>
+      <w:pPr>
+        <w:spacing w:line="360" w:lineRule="auto"/>
+        <w:ind w:firstLine="720"/>
+        <w:rPr>
+          <w:rFonts w:ascii="Courier New" w:hAnsi="Courier New" w:cs="Courier New"/>
+          <w:sz w:val="18"/>
+          <w:szCs w:val="18"/>
+        </w:rPr>
+      </w:pPr>
+      <w:r>
+        <w:rPr>
+          <w:rFonts w:ascii="Courier New" w:hAnsi="Courier New" w:cs="Courier New"/>
+          <w:sz w:val="18"/>
+          <w:szCs w:val="18"/>
+        </w:rPr>
+        <w:t>APIhighincome</w:t>
+      </w:r>
+      <w:r>
+        <w:rPr>
+          <w:rFonts w:ascii="Courier New" w:hAnsi="Courier New" w:cs="Courier New"/>
+          <w:sz w:val="18"/>
+          <w:szCs w:val="18"/>
+        </w:rPr>
+        <w:t xml:space="preserve"> = </w:t>
+      </w:r>
+      <w:r>
+        <w:rPr>
+          <w:rFonts w:ascii="Courier New" w:hAnsi="Courier New" w:cs="Courier New"/>
+          <w:sz w:val="18"/>
+          <w:szCs w:val="18"/>
+        </w:rPr>
+        <w:t>APIall</w:t>
+      </w:r>
+      <w:r>
+        <w:rPr>
+          <w:rFonts w:ascii="Courier New" w:hAnsi="Courier New" w:cs="Courier New"/>
+          <w:sz w:val="18"/>
+          <w:szCs w:val="18"/>
+        </w:rPr>
+        <w:t>[</w:t>
+      </w:r>
+      <w:r>
+        <w:rPr>
+          <w:rFonts w:ascii="Courier New" w:hAnsi="Courier New" w:cs="Courier New"/>
+          <w:sz w:val="18"/>
+          <w:szCs w:val="18"/>
+        </w:rPr>
+        <w:t>APIall</w:t>
+      </w:r>
+      <w:r>
+        <w:rPr>
+          <w:rFonts w:ascii="Courier New" w:hAnsi="Courier New" w:cs="Courier New"/>
+          <w:sz w:val="18"/>
+          <w:szCs w:val="18"/>
+        </w:rPr>
+        <w:t xml:space="preserve">[‘IncomeGroup’] == ‘High </w:t>
+      </w:r>
+      <w:r>
+        <w:rPr>
+          <w:rFonts w:ascii="Courier New" w:hAnsi="Courier New" w:cs="Courier New"/>
+          <w:sz w:val="18"/>
+          <w:szCs w:val="18"/>
+        </w:rPr>
+        <w:t>i</w:t>
+      </w:r>
+      <w:r>
+        <w:rPr>
+          <w:rFonts w:ascii="Courier New" w:hAnsi="Courier New" w:cs="Courier New"/>
+          <w:sz w:val="18"/>
+          <w:szCs w:val="18"/>
+        </w:rPr>
+        <w:t>ncome’</w:t>
+      </w:r>
+      <w:r>
+        <w:rPr>
+          <w:rFonts w:ascii="Courier New" w:hAnsi="Courier New" w:cs="Courier New"/>
+          <w:sz w:val="18"/>
+          <w:szCs w:val="18"/>
+        </w:rPr>
+        <w:t>]</w:t>
+      </w:r>
+    </w:p>
+    <w:p>
+      <w:pPr>
+        <w:spacing w:line="360" w:lineRule="auto"/>
+        <w:ind w:firstLine="720"/>
+        <w:rPr>
+          <w:rFonts w:ascii="Courier New" w:hAnsi="Courier New" w:cs="Courier New"/>
+          <w:sz w:val="18"/>
+          <w:szCs w:val="18"/>
+        </w:rPr>
+      </w:pPr>
+      <w:r>
+        <w:rPr>
+          <w:rFonts w:ascii="Courier New" w:hAnsi="Courier New" w:cs="Courier New"/>
+          <w:sz w:val="18"/>
+          <w:szCs w:val="18"/>
+        </w:rPr>
+        <w:t>APIhighincome.append(APIall[APIall['Country Name'] == 'High income'])</w:t>
+      </w:r>
+    </w:p>
+    <w:p>
+      <w:pPr>
+        <w:spacing w:line="360" w:lineRule="auto"/>
         <w:rPr>
           <w:rFonts w:ascii="Times New Roman" w:hAnsi="Times New Roman" w:cs="Times New Roman"/>
           <w:sz w:val="24"/>
@@ -1018,7 +1429,7 @@
     </w:p>
     <w:p>
       <w:pPr>
-        <w:spacing w:line="480" w:lineRule="auto"/>
+        <w:spacing w:line="360" w:lineRule="auto"/>
         <w:rPr>
           <w:rFonts w:ascii="Times New Roman" w:hAnsi="Times New Roman" w:cs="Times New Roman"/>
           <w:sz w:val="24"/>
@@ -1097,9 +1508,148 @@
 </w:document>
 </file>
 
+<file path=word/endnotes.xml><?xml version="1.0" encoding="utf-8"?>
+<w:endnotes xmlns:wpc="http://schemas.microsoft.com/office/word/2010/wordprocessingCanvas" xmlns:cx="http://schemas.microsoft.com/office/drawing/2014/chartex" xmlns:cx1="http://schemas.microsoft.com/office/drawing/2015/9/8/chartex" xmlns:cx2="http://schemas.microsoft.com/office/drawing/2015/10/21/chartex" xmlns:cx3="http://schemas.microsoft.com/office/drawing/2016/5/9/chartex" xmlns:cx4="http://schemas.microsoft.com/office/drawing/2016/5/10/chartex" xmlns:cx5="http://schemas.microsoft.com/office/drawing/2016/5/11/chartex" xmlns:cx6="http://schemas.microsoft.com/office/drawing/2016/5/12/chartex" xmlns:cx7="http://schemas.microsoft.com/office/drawing/2016/5/13/chartex" xmlns:cx8="http://schemas.microsoft.com/office/drawing/2016/5/14/chartex" xmlns:mc="http://schemas.openxmlformats.org/markup-compatibility/2006" xmlns:aink="http://schemas.microsoft.com/office/drawing/2016/ink" xmlns:am3d="http://schemas.microsoft.com/office/drawing/2017/model3d" xmlns:o="urn:schemas-microsoft-com:office:office" xmlns:r="http://schemas.openxmlformats.org/officeDocument/2006/relationships" xmlns:m="http://schemas.openxmlformats.org/officeDocument/2006/math" xmlns:v="urn:schemas-microsoft-com:vml" xmlns:wp14="http://schemas.microsoft.com/office/word/2010/wordprocessingDrawing" xmlns:wp="http://schemas.openxmlformats.org/drawingml/2006/wordprocessingDrawing" xmlns:w10="urn:schemas-microsoft-com:office:word" xmlns:w="http://schemas.openxmlformats.org/wordprocessingml/2006/main" xmlns:w14="http://schemas.microsoft.com/office/word/2010/wordml" xmlns:w15="http://schemas.microsoft.com/office/word/2012/wordml" xmlns:w16cex="http://schemas.microsoft.com/office/word/2018/wordml/cex" xmlns:w16cid="http://schemas.microsoft.com/office/word/2016/wordml/cid" xmlns:w16="http://schemas.microsoft.com/office/word/2018/wordml" xmlns:w16sdtdh="http://schemas.microsoft.com/office/word/2020/wordml/sdtdatahash" xmlns:w16se="http://schemas.microsoft.com/office/word/2015/wordml/symex" xmlns:wpg="http://schemas.microsoft.com/office/word/2010/wordprocessingGroup" xmlns:wpi="http://schemas.microsoft.com/office/word/2010/wordprocessingInk" xmlns:wne="http://schemas.microsoft.com/office/word/2006/wordml" xmlns:wps="http://schemas.microsoft.com/office/word/2010/wordprocessingShape" mc:Ignorable="w14 w15 w16se w16cid w16 w16cex w16sdtdh wp14">
+  <w:endnote w:type="separator" w:id="-1">
+    <w:p>
+      <w:pPr>
+        <w:spacing w:after="0" w:line="240" w:lineRule="auto"/>
+      </w:pPr>
+      <w:r>
+        <w:separator/>
+      </w:r>
+    </w:p>
+  </w:endnote>
+  <w:endnote w:type="continuationSeparator" w:id="0">
+    <w:p>
+      <w:pPr>
+        <w:spacing w:after="0" w:line="240" w:lineRule="auto"/>
+      </w:pPr>
+      <w:r>
+        <w:continuationSeparator/>
+      </w:r>
+    </w:p>
+  </w:endnote>
+</w:endnotes>
+</file>
+
+<file path=word/footnotes.xml><?xml version="1.0" encoding="utf-8"?>
+<w:footnotes xmlns:wpc="http://schemas.microsoft.com/office/word/2010/wordprocessingCanvas" xmlns:cx="http://schemas.microsoft.com/office/drawing/2014/chartex" xmlns:cx1="http://schemas.microsoft.com/office/drawing/2015/9/8/chartex" xmlns:cx2="http://schemas.microsoft.com/office/drawing/2015/10/21/chartex" xmlns:cx3="http://schemas.microsoft.com/office/drawing/2016/5/9/chartex" xmlns:cx4="http://schemas.microsoft.com/office/drawing/2016/5/10/chartex" xmlns:cx5="http://schemas.microsoft.com/office/drawing/2016/5/11/chartex" xmlns:cx6="http://schemas.microsoft.com/office/drawing/2016/5/12/chartex" xmlns:cx7="http://schemas.microsoft.com/office/drawing/2016/5/13/chartex" xmlns:cx8="http://schemas.microsoft.com/office/drawing/2016/5/14/chartex" xmlns:mc="http://schemas.openxmlformats.org/markup-compatibility/2006" xmlns:aink="http://schemas.microsoft.com/office/drawing/2016/ink" xmlns:am3d="http://schemas.microsoft.com/office/drawing/2017/model3d" xmlns:o="urn:schemas-microsoft-com:office:office" xmlns:r="http://schemas.openxmlformats.org/officeDocument/2006/relationships" xmlns:m="http://schemas.openxmlformats.org/officeDocument/2006/math" xmlns:v="urn:schemas-microsoft-com:vml" xmlns:wp14="http://schemas.microsoft.com/office/word/2010/wordprocessingDrawing" xmlns:wp="http://schemas.openxmlformats.org/drawingml/2006/wordprocessingDrawing" xmlns:w10="urn:schemas-microsoft-com:office:word" xmlns:w="http://schemas.openxmlformats.org/wordprocessingml/2006/main" xmlns:w14="http://schemas.microsoft.com/office/word/2010/wordml" xmlns:w15="http://schemas.microsoft.com/office/word/2012/wordml" xmlns:w16cex="http://schemas.microsoft.com/office/word/2018/wordml/cex" xmlns:w16cid="http://schemas.microsoft.com/office/word/2016/wordml/cid" xmlns:w16="http://schemas.microsoft.com/office/word/2018/wordml" xmlns:w16sdtdh="http://schemas.microsoft.com/office/word/2020/wordml/sdtdatahash" xmlns:w16se="http://schemas.microsoft.com/office/word/2015/wordml/symex" xmlns:wpg="http://schemas.microsoft.com/office/word/2010/wordprocessingGroup" xmlns:wpi="http://schemas.microsoft.com/office/word/2010/wordprocessingInk" xmlns:wne="http://schemas.microsoft.com/office/word/2006/wordml" xmlns:wps="http://schemas.microsoft.com/office/word/2010/wordprocessingShape" mc:Ignorable="w14 w15 w16se w16cid w16 w16cex w16sdtdh wp14">
+  <w:footnote w:type="separator" w:id="-1">
+    <w:p>
+      <w:pPr>
+        <w:spacing w:after="0" w:line="240" w:lineRule="auto"/>
+      </w:pPr>
+      <w:r>
+        <w:separator/>
+      </w:r>
+    </w:p>
+  </w:footnote>
+  <w:footnote w:type="continuationSeparator" w:id="0">
+    <w:p>
+      <w:pPr>
+        <w:spacing w:after="0" w:line="240" w:lineRule="auto"/>
+      </w:pPr>
+      <w:r>
+        <w:continuationSeparator/>
+      </w:r>
+    </w:p>
+  </w:footnote>
+</w:footnotes>
+</file>
+
 <file path=word/numbering.xml><?xml version="1.0" encoding="utf-8"?>
 <w:numbering xmlns:wpc="http://schemas.microsoft.com/office/word/2010/wordprocessingCanvas" xmlns:cx="http://schemas.microsoft.com/office/drawing/2014/chartex" xmlns:cx1="http://schemas.microsoft.com/office/drawing/2015/9/8/chartex" xmlns:cx2="http://schemas.microsoft.com/office/drawing/2015/10/21/chartex" xmlns:cx3="http://schemas.microsoft.com/office/drawing/2016/5/9/chartex" xmlns:cx4="http://schemas.microsoft.com/office/drawing/2016/5/10/chartex" xmlns:cx5="http://schemas.microsoft.com/office/drawing/2016/5/11/chartex" xmlns:cx6="http://schemas.microsoft.com/office/drawing/2016/5/12/chartex" xmlns:cx7="http://schemas.microsoft.com/office/drawing/2016/5/13/chartex" xmlns:cx8="http://schemas.microsoft.com/office/drawing/2016/5/14/chartex" xmlns:mc="http://schemas.openxmlformats.org/markup-compatibility/2006" xmlns:aink="http://schemas.microsoft.com/office/drawing/2016/ink" xmlns:am3d="http://schemas.microsoft.com/office/drawing/2017/model3d" xmlns:o="urn:schemas-microsoft-com:office:office" xmlns:r="http://schemas.openxmlformats.org/officeDocument/2006/relationships" xmlns:m="http://schemas.openxmlformats.org/officeDocument/2006/math" xmlns:v="urn:schemas-microsoft-com:vml" xmlns:wp14="http://schemas.microsoft.com/office/word/2010/wordprocessingDrawing" xmlns:wp="http://schemas.openxmlformats.org/drawingml/2006/wordprocessingDrawing" xmlns:w10="urn:schemas-microsoft-com:office:word" xmlns:w="http://schemas.openxmlformats.org/wordprocessingml/2006/main" xmlns:w14="http://schemas.microsoft.com/office/word/2010/wordml" xmlns:w15="http://schemas.microsoft.com/office/word/2012/wordml" xmlns:w16cex="http://schemas.microsoft.com/office/word/2018/wordml/cex" xmlns:w16cid="http://schemas.microsoft.com/office/word/2016/wordml/cid" xmlns:w16="http://schemas.microsoft.com/office/word/2018/wordml" xmlns:w16sdtdh="http://schemas.microsoft.com/office/word/2020/wordml/sdtdatahash" xmlns:w16se="http://schemas.microsoft.com/office/word/2015/wordml/symex" xmlns:wpg="http://schemas.microsoft.com/office/word/2010/wordprocessingGroup" xmlns:wpi="http://schemas.microsoft.com/office/word/2010/wordprocessingInk" xmlns:wne="http://schemas.microsoft.com/office/word/2006/wordml" xmlns:wps="http://schemas.microsoft.com/office/word/2010/wordprocessingShape" mc:Ignorable="w14 w15 w16se w16cid w16 w16cex w16sdtdh wp14">
   <w:abstractNum w:abstractNumId="0" w15:restartNumberingAfterBreak="0">
+    <w:nsid w:val="4FAB23D2"/>
+    <w:multiLevelType w:val="hybridMultilevel"/>
+    <w:tmpl w:val="D3FC0A84"/>
+    <w:lvl w:ilvl="0" w:tplc="0409000F">
+      <w:start w:val="1"/>
+      <w:numFmt w:val="decimal"/>
+      <w:lvlText w:val="%1."/>
+      <w:lvlJc w:val="left"/>
+      <w:pPr>
+        <w:ind w:left="720" w:hanging="360"/>
+      </w:pPr>
+      <w:rPr>
+        <w:rFonts w:hint="default"/>
+      </w:rPr>
+    </w:lvl>
+    <w:lvl w:ilvl="1" w:tplc="04090019" w:tentative="1">
+      <w:start w:val="1"/>
+      <w:numFmt w:val="lowerLetter"/>
+      <w:lvlText w:val="%2."/>
+      <w:lvlJc w:val="left"/>
+      <w:pPr>
+        <w:ind w:left="1440" w:hanging="360"/>
+      </w:pPr>
+    </w:lvl>
+    <w:lvl w:ilvl="2" w:tplc="0409001B" w:tentative="1">
+      <w:start w:val="1"/>
+      <w:numFmt w:val="lowerRoman"/>
+      <w:lvlText w:val="%3."/>
+      <w:lvlJc w:val="right"/>
+      <w:pPr>
+        <w:ind w:left="2160" w:hanging="180"/>
+      </w:pPr>
+    </w:lvl>
+    <w:lvl w:ilvl="3" w:tplc="0409000F" w:tentative="1">
+      <w:start w:val="1"/>
+      <w:numFmt w:val="decimal"/>
+      <w:lvlText w:val="%4."/>
+      <w:lvlJc w:val="left"/>
+      <w:pPr>
+        <w:ind w:left="2880" w:hanging="360"/>
+      </w:pPr>
+    </w:lvl>
+    <w:lvl w:ilvl="4" w:tplc="04090019" w:tentative="1">
+      <w:start w:val="1"/>
+      <w:numFmt w:val="lowerLetter"/>
+      <w:lvlText w:val="%5."/>
+      <w:lvlJc w:val="left"/>
+      <w:pPr>
+        <w:ind w:left="3600" w:hanging="360"/>
+      </w:pPr>
+    </w:lvl>
+    <w:lvl w:ilvl="5" w:tplc="0409001B" w:tentative="1">
+      <w:start w:val="1"/>
+      <w:numFmt w:val="lowerRoman"/>
+      <w:lvlText w:val="%6."/>
+      <w:lvlJc w:val="right"/>
+      <w:pPr>
+        <w:ind w:left="4320" w:hanging="180"/>
+      </w:pPr>
+    </w:lvl>
+    <w:lvl w:ilvl="6" w:tplc="0409000F" w:tentative="1">
+      <w:start w:val="1"/>
+      <w:numFmt w:val="decimal"/>
+      <w:lvlText w:val="%7."/>
+      <w:lvlJc w:val="left"/>
+      <w:pPr>
+        <w:ind w:left="5040" w:hanging="360"/>
+      </w:pPr>
+    </w:lvl>
+    <w:lvl w:ilvl="7" w:tplc="04090019" w:tentative="1">
+      <w:start w:val="1"/>
+      <w:numFmt w:val="lowerLetter"/>
+      <w:lvlText w:val="%8."/>
+      <w:lvlJc w:val="left"/>
+      <w:pPr>
+        <w:ind w:left="5760" w:hanging="360"/>
+      </w:pPr>
+    </w:lvl>
+    <w:lvl w:ilvl="8" w:tplc="0409001B" w:tentative="1">
+      <w:start w:val="1"/>
+      <w:numFmt w:val="lowerRoman"/>
+      <w:lvlText w:val="%9."/>
+      <w:lvlJc w:val="right"/>
+      <w:pPr>
+        <w:ind w:left="6480" w:hanging="180"/>
+      </w:pPr>
+    </w:lvl>
+  </w:abstractNum>
+  <w:abstractNum w:abstractNumId="1" w15:restartNumberingAfterBreak="0">
     <w:nsid w:val="663C5771"/>
     <w:multiLevelType w:val="hybridMultilevel"/>
     <w:tmpl w:val="7B980346"/>
@@ -1188,7 +1738,96 @@
       </w:pPr>
     </w:lvl>
   </w:abstractNum>
-  <w:abstractNum w:abstractNumId="1" w15:restartNumberingAfterBreak="0">
+  <w:abstractNum w:abstractNumId="2" w15:restartNumberingAfterBreak="0">
+    <w:nsid w:val="73636C55"/>
+    <w:multiLevelType w:val="hybridMultilevel"/>
+    <w:tmpl w:val="6C661378"/>
+    <w:lvl w:ilvl="0" w:tplc="0409000F">
+      <w:start w:val="1"/>
+      <w:numFmt w:val="decimal"/>
+      <w:lvlText w:val="%1."/>
+      <w:lvlJc w:val="left"/>
+      <w:pPr>
+        <w:ind w:left="720" w:hanging="360"/>
+      </w:pPr>
+      <w:rPr>
+        <w:rFonts w:hint="default"/>
+      </w:rPr>
+    </w:lvl>
+    <w:lvl w:ilvl="1" w:tplc="04090019">
+      <w:start w:val="1"/>
+      <w:numFmt w:val="lowerLetter"/>
+      <w:lvlText w:val="%2."/>
+      <w:lvlJc w:val="left"/>
+      <w:pPr>
+        <w:ind w:left="1440" w:hanging="360"/>
+      </w:pPr>
+    </w:lvl>
+    <w:lvl w:ilvl="2" w:tplc="0409001B" w:tentative="1">
+      <w:start w:val="1"/>
+      <w:numFmt w:val="lowerRoman"/>
+      <w:lvlText w:val="%3."/>
+      <w:lvlJc w:val="right"/>
+      <w:pPr>
+        <w:ind w:left="2160" w:hanging="180"/>
+      </w:pPr>
+    </w:lvl>
+    <w:lvl w:ilvl="3" w:tplc="0409000F" w:tentative="1">
+      <w:start w:val="1"/>
+      <w:numFmt w:val="decimal"/>
+      <w:lvlText w:val="%4."/>
+      <w:lvlJc w:val="left"/>
+      <w:pPr>
+        <w:ind w:left="2880" w:hanging="360"/>
+      </w:pPr>
+    </w:lvl>
+    <w:lvl w:ilvl="4" w:tplc="04090019" w:tentative="1">
+      <w:start w:val="1"/>
+      <w:numFmt w:val="lowerLetter"/>
+      <w:lvlText w:val="%5."/>
+      <w:lvlJc w:val="left"/>
+      <w:pPr>
+        <w:ind w:left="3600" w:hanging="360"/>
+      </w:pPr>
+    </w:lvl>
+    <w:lvl w:ilvl="5" w:tplc="0409001B" w:tentative="1">
+      <w:start w:val="1"/>
+      <w:numFmt w:val="lowerRoman"/>
+      <w:lvlText w:val="%6."/>
+      <w:lvlJc w:val="right"/>
+      <w:pPr>
+        <w:ind w:left="4320" w:hanging="180"/>
+      </w:pPr>
+    </w:lvl>
+    <w:lvl w:ilvl="6" w:tplc="0409000F" w:tentative="1">
+      <w:start w:val="1"/>
+      <w:numFmt w:val="decimal"/>
+      <w:lvlText w:val="%7."/>
+      <w:lvlJc w:val="left"/>
+      <w:pPr>
+        <w:ind w:left="5040" w:hanging="360"/>
+      </w:pPr>
+    </w:lvl>
+    <w:lvl w:ilvl="7" w:tplc="04090019" w:tentative="1">
+      <w:start w:val="1"/>
+      <w:numFmt w:val="lowerLetter"/>
+      <w:lvlText w:val="%8."/>
+      <w:lvlJc w:val="left"/>
+      <w:pPr>
+        <w:ind w:left="5760" w:hanging="360"/>
+      </w:pPr>
+    </w:lvl>
+    <w:lvl w:ilvl="8" w:tplc="0409001B" w:tentative="1">
+      <w:start w:val="1"/>
+      <w:numFmt w:val="lowerRoman"/>
+      <w:lvlText w:val="%9."/>
+      <w:lvlJc w:val="right"/>
+      <w:pPr>
+        <w:ind w:left="6480" w:hanging="180"/>
+      </w:pPr>
+    </w:lvl>
+  </w:abstractNum>
+  <w:abstractNum w:abstractNumId="3" w15:restartNumberingAfterBreak="0">
     <w:nsid w:val="7B234C31"/>
     <w:multiLevelType w:val="hybridMultilevel"/>
     <w:tmpl w:val="034A81A8"/>
@@ -1278,10 +1917,16 @@
     </w:lvl>
   </w:abstractNum>
   <w:num w:numId="1">
-    <w:abstractNumId w:val="0"/>
+    <w:abstractNumId w:val="1"/>
   </w:num>
   <w:num w:numId="2">
-    <w:abstractNumId w:val="1"/>
+    <w:abstractNumId w:val="3"/>
+  </w:num>
+  <w:num w:numId="3">
+    <w:abstractNumId w:val="2"/>
+  </w:num>
+  <w:num w:numId="4">
+    <w:abstractNumId w:val="0"/>
   </w:num>
 </w:numbering>
 </file>
@@ -1746,6 +2391,45 @@
       <w:contextualSpacing/>
     </w:pPr>
   </w:style>
+  <w:style w:type="paragraph" w:styleId="EndnoteText">
+    <w:name w:val="endnote text"/>
+    <w:basedOn w:val="Normal"/>
+    <w:link w:val="EndnoteTextChar"/>
+    <w:uiPriority w:val="99"/>
+    <w:semiHidden/>
+    <w:unhideWhenUsed/>
+    <w:rsid w:val="00CF6792"/>
+    <w:pPr>
+      <w:spacing w:after="0" w:line="240" w:lineRule="auto"/>
+    </w:pPr>
+    <w:rPr>
+      <w:sz w:val="20"/>
+      <w:szCs w:val="20"/>
+    </w:rPr>
+  </w:style>
+  <w:style w:type="character" w:customStyle="1" w:styleId="EndnoteTextChar">
+    <w:name w:val="Endnote Text Char"/>
+    <w:basedOn w:val="DefaultParagraphFont"/>
+    <w:link w:val="EndnoteText"/>
+    <w:uiPriority w:val="99"/>
+    <w:semiHidden/>
+    <w:rsid w:val="00CF6792"/>
+    <w:rPr>
+      <w:sz w:val="20"/>
+      <w:szCs w:val="20"/>
+    </w:rPr>
+  </w:style>
+  <w:style w:type="character" w:styleId="EndnoteReference">
+    <w:name w:val="endnote reference"/>
+    <w:basedOn w:val="DefaultParagraphFont"/>
+    <w:uiPriority w:val="99"/>
+    <w:semiHidden/>
+    <w:unhideWhenUsed/>
+    <w:rsid w:val="00CF6792"/>
+    <w:rPr>
+      <w:vertAlign w:val="superscript"/>
+    </w:rPr>
+  </w:style>
 </w:styles>
 </file>
 
@@ -2042,4 +2726,16 @@
     </a:ext>
   </a:extLst>
 </a:theme>
+</file>
+
+<file path=customXml/item1.xml><?xml version="1.0" encoding="utf-8"?>
+<b:Sources xmlns:b="http://schemas.openxmlformats.org/officeDocument/2006/bibliography" xmlns="http://schemas.openxmlformats.org/officeDocument/2006/bibliography" SelectedStyle="\APASixthEditionOfficeOnline.xsl" StyleName="APA" Version="6"/>
+</file>
+
+<file path=customXml/itemProps1.xml><?xml version="1.0" encoding="utf-8"?>
+<ds:datastoreItem xmlns:ds="http://schemas.openxmlformats.org/officeDocument/2006/customXml" ds:itemID="{9EC20F6C-B7D5-4008-B06B-EDA1F01FF4CE}">
+  <ds:schemaRefs>
+    <ds:schemaRef ds:uri="http://schemas.openxmlformats.org/officeDocument/2006/bibliography"/>
+  </ds:schemaRefs>
+</ds:datastoreItem>
 </file>
</xml_diff>